<commit_message>
New Classes/Methods Defined + Introduced Simple State System
</commit_message>
<xml_diff>
--- a/Documents/Mystic Maze.docx
+++ b/Documents/Mystic Maze.docx
@@ -9313,7 +9313,21 @@
         <w:rPr>
           <w:szCs w:val="24"/>
         </w:rPr>
-        <w:t xml:space="preserve"> with votes at 81.3% and 75% respectively in favour of them with shooters being just behind at 68.8% in favour. With this in mind, I’ll focus on making </w:t>
+        <w:t xml:space="preserve"> with votes at 81.3% and 75% respectively in favour of them with shooters being just behind at 68.8% in favour. </w:t>
+      </w:r>
+      <w:proofErr w:type="gramStart"/>
+      <w:r>
+        <w:rPr>
+          <w:szCs w:val="24"/>
+        </w:rPr>
+        <w:t>With this in mind, I’ll</w:t>
+      </w:r>
+      <w:proofErr w:type="gramEnd"/>
+      <w:r>
+        <w:rPr>
+          <w:szCs w:val="24"/>
+        </w:rPr>
+        <w:t xml:space="preserve"> focus on making </w:t>
       </w:r>
       <w:r>
         <w:rPr>
@@ -10426,7 +10440,21 @@
         <w:rPr>
           <w:szCs w:val="24"/>
         </w:rPr>
-        <w:t xml:space="preserve"> In depth gameplay and mechanics are what keep a roguelike afloat due to the fact that there is no “end” in the majority of roguelikes.</w:t>
+        <w:t xml:space="preserve"> In depth gameplay and mechanics are what keep a roguelike afloat </w:t>
+      </w:r>
+      <w:proofErr w:type="gramStart"/>
+      <w:r>
+        <w:rPr>
+          <w:szCs w:val="24"/>
+        </w:rPr>
+        <w:t>due to the fact that</w:t>
+      </w:r>
+      <w:proofErr w:type="gramEnd"/>
+      <w:r>
+        <w:rPr>
+          <w:szCs w:val="24"/>
+        </w:rPr>
+        <w:t xml:space="preserve"> there is no “end” in the majority of roguelikes.</w:t>
       </w:r>
     </w:p>
     <w:p>
@@ -11655,7 +11683,10 @@
         <w:fldChar w:fldCharType="begin"/>
       </w:r>
       <w:r>
-        <w:instrText xml:space="preserve"> SEQ Figure \* ARABIC </w:instrText>
+        <w:instrText xml:space="preserve"> SEQ Fi</w:instrText>
+      </w:r>
+      <w:r>
+        <w:instrText xml:space="preserve">gure \* ARABIC </w:instrText>
       </w:r>
       <w:r>
         <w:fldChar w:fldCharType="separate"/>
@@ -11943,7 +11974,21 @@
         <w:rPr>
           <w:szCs w:val="24"/>
         </w:rPr>
-        <w:t xml:space="preserve"> addictive loot and shoot bullet hell combat to create a wholly unique experience unlike any other. It has an abundance of classes that differ in their gear, capabilities and effectiveness ensuring players will find something they will like to stick with. Each class has their own specific special ability that fundamentally defines them and is the drawing factor of the class. Dungeons have modifiers and items can be modified as well introducing another level of detail on top of the fun moment to moment gameplay found through </w:t>
+        <w:t xml:space="preserve"> addictive loot and shoot bullet hell combat to create a wholly unique experience unlike any other. It has an abundance of classes that differ in their gear, capabilities and effectiveness ensuring players will find something they </w:t>
+      </w:r>
+      <w:proofErr w:type="gramStart"/>
+      <w:r>
+        <w:rPr>
+          <w:szCs w:val="24"/>
+        </w:rPr>
+        <w:t>will</w:t>
+      </w:r>
+      <w:proofErr w:type="gramEnd"/>
+      <w:r>
+        <w:rPr>
+          <w:szCs w:val="24"/>
+        </w:rPr>
+        <w:t xml:space="preserve"> like to stick with. Each class has their own specific special ability that fundamentally defines them and is the drawing factor of the class. Dungeons have modifiers and items can be modified as well introducing another level of detail on top of the fun moment to moment gameplay found through </w:t>
       </w:r>
       <w:r>
         <w:rPr>
@@ -12182,7 +12227,15 @@
         <w:t xml:space="preserve"> Passive</w:t>
       </w:r>
       <w:r>
-        <w:t xml:space="preserve"> (always grant an effect as long as the player has it equipped)</w:t>
+        <w:t xml:space="preserve"> (always grant an effect </w:t>
+      </w:r>
+      <w:proofErr w:type="gramStart"/>
+      <w:r>
+        <w:t>as long as</w:t>
+      </w:r>
+      <w:proofErr w:type="gramEnd"/>
+      <w:r>
+        <w:t xml:space="preserve"> the player has it equipped)</w:t>
       </w:r>
       <w:r>
         <w:t xml:space="preserve"> as well as providing bonuses when certain items are used in conjunction with one another</w:t>
@@ -12732,8 +12785,16 @@
         <w:rPr>
           <w:szCs w:val="24"/>
         </w:rPr>
-        <w:t xml:space="preserve"> over active</w:t>
-      </w:r>
+        <w:t xml:space="preserve"> </w:t>
+      </w:r>
+      <w:proofErr w:type="gramStart"/>
+      <w:r>
+        <w:rPr>
+          <w:szCs w:val="24"/>
+        </w:rPr>
+        <w:t>over active</w:t>
+      </w:r>
+      <w:proofErr w:type="gramEnd"/>
       <w:r>
         <w:rPr>
           <w:szCs w:val="24"/>
@@ -15620,7 +15681,21 @@
     </w:p>
     <w:p>
       <w:r>
-        <w:t>Collision detection is a common practice in where to keep the game functioning as intended, and avoid any unforeseen interactions between the character and background objects, all objects have a fundamental shape that they adhere to and an algorithm is run constantly where if 2 objects shapes (or more commonly known as hitboxes) are to intersect with each other then their positions are reset</w:t>
+        <w:t xml:space="preserve">Collision detection is a common practice in where to keep the game functioning as </w:t>
+      </w:r>
+      <w:r>
+        <w:t>intended and</w:t>
+      </w:r>
+      <w:r>
+        <w:t xml:space="preserve"> avoid any unforeseen interactions between the character and background objects, all objects have a fundamental shape that they adhere </w:t>
+      </w:r>
+      <w:proofErr w:type="gramStart"/>
+      <w:r>
+        <w:t>to</w:t>
+      </w:r>
+      <w:proofErr w:type="gramEnd"/>
+      <w:r>
+        <w:t xml:space="preserve"> and an algorithm is run constantly where if 2 objects shapes (or more commonly known as hitboxes) are to intersect with each other then their positions are reset</w:t>
       </w:r>
       <w:r>
         <w:t xml:space="preserve"> to before the collision</w:t>
@@ -15637,8 +15712,6 @@
         <w:t>On top of this it is also possible to use these hitboxes for other algorithms due to their simple form such as rotation, scaling, sprite allocation, co-ordinate assignment and more. This makes the hitbox an extremely versatile tool that is building block of most objects in a game</w:t>
       </w:r>
     </w:p>
-    <w:p/>
-    <w:p/>
     <w:p/>
     <w:p>
       <w:pPr>
@@ -15665,14 +15738,14 @@
         <w:t xml:space="preserve">As my game will have a UI system, I will need to work with game states to make sure the game runs smoothly. This will involve a game state for the Pause Screen, Main Menu Screen, Game Screen, Settings Screen, and </w:t>
       </w:r>
       <w:r>
-        <w:t xml:space="preserve">Pre-Game Screen. These would all be used in the </w:t>
+        <w:t xml:space="preserve">Pre-Game Screen. These would all be used in the “main” function in where </w:t>
+      </w:r>
+      <w:r>
+        <w:t xml:space="preserve">a group of conditionals would be pertaining to each game state and result in a different set of processes being called dependant on this. I will need to tinker </w:t>
       </w:r>
       <w:r>
         <w:lastRenderedPageBreak/>
-        <w:t xml:space="preserve">“main” function in where </w:t>
-      </w:r>
-      <w:r>
-        <w:t>a group of conditionals would be pertaining to each game state and result in a different set of processes being called dependant on this. I will need to tinker with the algorithms present in each so that some of them work regardless such as quitting the game and that the transition between game states isn’t jarring.</w:t>
+        <w:t>with the algorithms present in each so that some of them work regardless such as quitting the game and that the transition between game states isn’t jarring.</w:t>
       </w:r>
     </w:p>
     <w:p/>
@@ -15709,7 +15782,15 @@
         <w:t xml:space="preserve">To prevent </w:t>
       </w:r>
       <w:r>
-        <w:t>important data being stored in dictionaries across the program and improve run time of my code I will be loading data from files. I would then take the stored values and assigning them to their own specific dictionaries making editing values easier as they would all be present in a file. I am also going to try and implement saving into my game which would just require the most important data to be stored and having a game mode which can read that scenario specific data such as the positions of the character, their items and the map generation.</w:t>
+        <w:t xml:space="preserve">important data being stored in dictionaries across the program and improve run time of my code I will be loading data from files. I would then take the stored values and assigning them to their own specific dictionaries making editing values easier as they would all be present in a file. I am also going to try and implement saving into my game which would just require the most important data to be stored and having a game mode which can read that scenario specific data such as the positions of the character, their </w:t>
+      </w:r>
+      <w:proofErr w:type="gramStart"/>
+      <w:r>
+        <w:t>items</w:t>
+      </w:r>
+      <w:proofErr w:type="gramEnd"/>
+      <w:r>
+        <w:t xml:space="preserve"> and the map generation.</w:t>
       </w:r>
     </w:p>
     <w:p>
@@ -16238,16 +16319,13 @@
       </w:r>
       <w:bookmarkEnd w:id="53"/>
     </w:p>
-    <w:p/>
-    <w:p/>
-    <w:p/>
-    <w:p/>
     <w:p>
       <w:pPr>
         <w:pStyle w:val="Heading1"/>
       </w:pPr>
       <w:bookmarkStart w:id="54" w:name="_Toc89765002"/>
       <w:r>
+        <w:lastRenderedPageBreak/>
         <w:t>Technical Solution</w:t>
       </w:r>
       <w:bookmarkEnd w:id="54"/>
@@ -17764,6 +17842,7 @@
           <w:u w:val="single"/>
           <w:lang w:eastAsia="en-GB"/>
         </w:rPr>
+        <w:lastRenderedPageBreak/>
         <w:t>Extra Data</w:t>
       </w:r>
       <w:bookmarkEnd w:id="58"/>
@@ -32771,7 +32850,11 @@
 </file>
 
 <file path=customXml/item2.xml><?xml version="1.0" encoding="utf-8"?>
-<b:Sources xmlns:b="http://schemas.openxmlformats.org/officeDocument/2006/bibliography" xmlns="http://schemas.openxmlformats.org/officeDocument/2006/bibliography" SelectedStyle="\APASixthEditionOfficeOnline.xsl" StyleName="APA" Version="6"/>
+<p:properties xmlns:p="http://schemas.microsoft.com/office/2006/metadata/properties" xmlns:xsi="http://www.w3.org/2001/XMLSchema-instance" xmlns:pc="http://schemas.microsoft.com/office/infopath/2007/PartnerControls">
+  <documentManagement>
+    <ReferenceId xmlns="0fdd3157-9578-4d4e-bc80-dc49ee128f43" xsi:nil="true"/>
+  </documentManagement>
+</p:properties>
 </file>
 
 <file path=customXml/item3.xml><?xml version="1.0" encoding="utf-8"?>
@@ -32953,11 +33036,7 @@
 </file>
 
 <file path=customXml/item4.xml><?xml version="1.0" encoding="utf-8"?>
-<p:properties xmlns:p="http://schemas.microsoft.com/office/2006/metadata/properties" xmlns:xsi="http://www.w3.org/2001/XMLSchema-instance" xmlns:pc="http://schemas.microsoft.com/office/infopath/2007/PartnerControls">
-  <documentManagement>
-    <ReferenceId xmlns="0fdd3157-9578-4d4e-bc80-dc49ee128f43" xsi:nil="true"/>
-  </documentManagement>
-</p:properties>
+<b:Sources xmlns:b="http://schemas.openxmlformats.org/officeDocument/2006/bibliography" xmlns="http://schemas.openxmlformats.org/officeDocument/2006/bibliography" SelectedStyle="\APASixthEditionOfficeOnline.xsl" StyleName="APA" Version="6"/>
 </file>
 
 <file path=customXml/itemProps1.xml><?xml version="1.0" encoding="utf-8"?>
@@ -32969,9 +33048,11 @@
 </file>
 
 <file path=customXml/itemProps2.xml><?xml version="1.0" encoding="utf-8"?>
-<ds:datastoreItem xmlns:ds="http://schemas.openxmlformats.org/officeDocument/2006/customXml" ds:itemID="{5644B8FA-18DE-401C-8E74-8DB5F2E31282}">
+<ds:datastoreItem xmlns:ds="http://schemas.openxmlformats.org/officeDocument/2006/customXml" ds:itemID="{5380B0DA-ABA0-44F1-A71B-41ADFBACF674}">
   <ds:schemaRefs>
-    <ds:schemaRef ds:uri="http://schemas.openxmlformats.org/officeDocument/2006/bibliography"/>
+    <ds:schemaRef ds:uri="http://schemas.microsoft.com/office/2006/metadata/properties"/>
+    <ds:schemaRef ds:uri="http://schemas.microsoft.com/office/infopath/2007/PartnerControls"/>
+    <ds:schemaRef ds:uri="0fdd3157-9578-4d4e-bc80-dc49ee128f43"/>
   </ds:schemaRefs>
 </ds:datastoreItem>
 </file>
@@ -32995,17 +33076,9 @@
 </file>
 
 <file path=customXml/itemProps4.xml><?xml version="1.0" encoding="utf-8"?>
-<ds:datastoreItem xmlns:ds="http://schemas.openxmlformats.org/officeDocument/2006/customXml" ds:itemID="{5380B0DA-ABA0-44F1-A71B-41ADFBACF674}">
+<ds:datastoreItem xmlns:ds="http://schemas.openxmlformats.org/officeDocument/2006/customXml" ds:itemID="{5644B8FA-18DE-401C-8E74-8DB5F2E31282}">
   <ds:schemaRefs>
-    <ds:schemaRef ds:uri="http://purl.org/dc/elements/1.1/"/>
-    <ds:schemaRef ds:uri="http://purl.org/dc/dcmitype/"/>
-    <ds:schemaRef ds:uri="http://schemas.microsoft.com/office/2006/metadata/properties"/>
-    <ds:schemaRef ds:uri="http://schemas.openxmlformats.org/package/2006/metadata/core-properties"/>
-    <ds:schemaRef ds:uri="http://schemas.microsoft.com/office/2006/documentManagement/types"/>
-    <ds:schemaRef ds:uri="http://www.w3.org/XML/1998/namespace"/>
-    <ds:schemaRef ds:uri="http://schemas.microsoft.com/office/infopath/2007/PartnerControls"/>
-    <ds:schemaRef ds:uri="0fdd3157-9578-4d4e-bc80-dc49ee128f43"/>
-    <ds:schemaRef ds:uri="http://purl.org/dc/terms/"/>
+    <ds:schemaRef ds:uri="http://schemas.openxmlformats.org/officeDocument/2006/bibliography"/>
   </ds:schemaRefs>
 </ds:datastoreItem>
 </file>
</xml_diff>